<commit_message>
Tring to push another update as a test
</commit_message>
<xml_diff>
--- a/Doccumentation/GE01 Python, Pair Programming and Version Control 1.docx
+++ b/Doccumentation/GE01 Python, Pair Programming and Version Control 1.docx
@@ -565,19 +565,32 @@
               <w:right w:w="100" w:type="dxa"/>
             </w:tcMar>
           </w:tcPr>
-          <w:p wp14:textId="77777777">
+          <w:p wp14:textId="2383F2C3">
             <w:pPr>
               <w:widowControl w:val="0"/>
               <w:pBdr>
-                <w:top w:val="nil"/>
-                <w:left w:val="nil"/>
-                <w:bottom w:val="nil"/>
-                <w:right w:val="nil"/>
-                <w:between w:val="nil"/>
+                <w:top w:val="nil" w:color="000000" w:sz="0" w:space="0"/>
+                <w:left w:val="nil" w:color="000000" w:sz="0" w:space="0"/>
+                <w:bottom w:val="nil" w:color="000000" w:sz="0" w:space="0"/>
+                <w:right w:val="nil" w:color="000000" w:sz="0" w:space="0"/>
+                <w:between w:val="nil" w:color="000000" w:sz="0" w:space="0"/>
               </w:pBdr>
               <w:spacing w:before="0" w:line="240" w:lineRule="auto"/>
               <w:ind w:left="0" w:right="0" w:firstLine="0"/>
+              <w:rPr/>
             </w:pPr>
+            <w:r>
+              <w:rPr/>
+              <w:t xml:space="preserve">How to add local code to </w:t>
+            </w:r>
+            <w:r>
+              <w:rPr/>
+              <w:t>github</w:t>
+            </w:r>
+            <w:r>
+              <w:rPr/>
+              <w:t xml:space="preserve"> through command line</w:t>
+            </w:r>
           </w:p>
         </w:tc>
         <w:tc>
@@ -591,19 +604,24 @@
               <w:right w:w="100" w:type="dxa"/>
             </w:tcMar>
           </w:tcPr>
-          <w:p wp14:textId="77777777">
+          <w:p wp14:textId="63CF0140">
             <w:pPr>
               <w:widowControl w:val="0"/>
               <w:pBdr>
-                <w:top w:val="nil"/>
-                <w:left w:val="nil"/>
-                <w:bottom w:val="nil"/>
-                <w:right w:val="nil"/>
-                <w:between w:val="nil"/>
+                <w:top w:val="nil" w:color="000000" w:sz="0" w:space="0"/>
+                <w:left w:val="nil" w:color="000000" w:sz="0" w:space="0"/>
+                <w:bottom w:val="nil" w:color="000000" w:sz="0" w:space="0"/>
+                <w:right w:val="nil" w:color="000000" w:sz="0" w:space="0"/>
+                <w:between w:val="nil" w:color="000000" w:sz="0" w:space="0"/>
               </w:pBdr>
               <w:spacing w:before="0" w:line="240" w:lineRule="auto"/>
               <w:ind w:left="0" w:right="0" w:firstLine="0"/>
+              <w:rPr/>
             </w:pPr>
+            <w:r>
+              <w:rPr/>
+              <w:t>https://docs.github.com/en/migrations/importing-source-code/using-the-command-line-to-import-source-code/adding-locally-hosted-code-to-github</w:t>
+            </w:r>
           </w:p>
         </w:tc>
       </w:tr>
@@ -619,19 +637,24 @@
               <w:right w:w="100" w:type="dxa"/>
             </w:tcMar>
           </w:tcPr>
-          <w:p wp14:textId="77777777">
+          <w:p wp14:textId="409BCA51">
             <w:pPr>
               <w:widowControl w:val="0"/>
               <w:pBdr>
-                <w:top w:val="nil"/>
-                <w:left w:val="nil"/>
-                <w:bottom w:val="nil"/>
-                <w:right w:val="nil"/>
-                <w:between w:val="nil"/>
+                <w:top w:val="nil" w:color="000000" w:sz="0" w:space="0"/>
+                <w:left w:val="nil" w:color="000000" w:sz="0" w:space="0"/>
+                <w:bottom w:val="nil" w:color="000000" w:sz="0" w:space="0"/>
+                <w:right w:val="nil" w:color="000000" w:sz="0" w:space="0"/>
+                <w:between w:val="nil" w:color="000000" w:sz="0" w:space="0"/>
               </w:pBdr>
               <w:spacing w:before="0" w:line="240" w:lineRule="auto"/>
               <w:ind w:left="0" w:right="0" w:firstLine="0"/>
+              <w:rPr/>
             </w:pPr>
+            <w:r>
+              <w:rPr/>
+              <w:t>How to set up git</w:t>
+            </w:r>
           </w:p>
         </w:tc>
         <w:tc>
@@ -645,19 +668,24 @@
               <w:right w:w="100" w:type="dxa"/>
             </w:tcMar>
           </w:tcPr>
-          <w:p wp14:textId="77777777">
+          <w:p wp14:textId="431CD0D8">
             <w:pPr>
               <w:widowControl w:val="0"/>
               <w:pBdr>
-                <w:top w:val="nil"/>
-                <w:left w:val="nil"/>
-                <w:bottom w:val="nil"/>
-                <w:right w:val="nil"/>
-                <w:between w:val="nil"/>
+                <w:top w:val="nil" w:color="000000" w:sz="0" w:space="0"/>
+                <w:left w:val="nil" w:color="000000" w:sz="0" w:space="0"/>
+                <w:bottom w:val="nil" w:color="000000" w:sz="0" w:space="0"/>
+                <w:right w:val="nil" w:color="000000" w:sz="0" w:space="0"/>
+                <w:between w:val="nil" w:color="000000" w:sz="0" w:space="0"/>
               </w:pBdr>
               <w:spacing w:before="0" w:line="240" w:lineRule="auto"/>
               <w:ind w:left="0" w:right="0" w:firstLine="0"/>
+              <w:rPr/>
             </w:pPr>
+            <w:r>
+              <w:rPr/>
+              <w:t>https://docs.github.com/en/get-started/getting-started-with-git/set-up-git</w:t>
+            </w:r>
           </w:p>
         </w:tc>
       </w:tr>
@@ -673,19 +701,24 @@
               <w:right w:w="100" w:type="dxa"/>
             </w:tcMar>
           </w:tcPr>
-          <w:p wp14:textId="77777777">
+          <w:p wp14:textId="04882678">
             <w:pPr>
               <w:widowControl w:val="0"/>
               <w:pBdr>
-                <w:top w:val="nil"/>
-                <w:left w:val="nil"/>
-                <w:bottom w:val="nil"/>
-                <w:right w:val="nil"/>
-                <w:between w:val="nil"/>
+                <w:top w:val="nil" w:color="000000" w:sz="0" w:space="0"/>
+                <w:left w:val="nil" w:color="000000" w:sz="0" w:space="0"/>
+                <w:bottom w:val="nil" w:color="000000" w:sz="0" w:space="0"/>
+                <w:right w:val="nil" w:color="000000" w:sz="0" w:space="0"/>
+                <w:between w:val="nil" w:color="000000" w:sz="0" w:space="0"/>
               </w:pBdr>
               <w:spacing w:before="0" w:line="240" w:lineRule="auto"/>
               <w:ind w:left="0" w:right="0" w:firstLine="0"/>
+              <w:rPr/>
             </w:pPr>
+            <w:r>
+              <w:rPr/>
+              <w:t xml:space="preserve">How to login </w:t>
+            </w:r>
           </w:p>
         </w:tc>
         <w:tc>
@@ -699,19 +732,24 @@
               <w:right w:w="100" w:type="dxa"/>
             </w:tcMar>
           </w:tcPr>
-          <w:p wp14:textId="77777777">
+          <w:p wp14:textId="2F9345B4">
             <w:pPr>
               <w:widowControl w:val="0"/>
               <w:pBdr>
-                <w:top w:val="nil"/>
-                <w:left w:val="nil"/>
-                <w:bottom w:val="nil"/>
-                <w:right w:val="nil"/>
-                <w:between w:val="nil"/>
+                <w:top w:val="nil" w:color="000000" w:sz="0" w:space="0"/>
+                <w:left w:val="nil" w:color="000000" w:sz="0" w:space="0"/>
+                <w:bottom w:val="nil" w:color="000000" w:sz="0" w:space="0"/>
+                <w:right w:val="nil" w:color="000000" w:sz="0" w:space="0"/>
+                <w:between w:val="nil" w:color="000000" w:sz="0" w:space="0"/>
               </w:pBdr>
               <w:spacing w:before="0" w:line="240" w:lineRule="auto"/>
               <w:ind w:left="0" w:right="0" w:firstLine="0"/>
+              <w:rPr/>
             </w:pPr>
+            <w:r>
+              <w:rPr/>
+              <w:t>https://cli.github.com/manual/gh_auth_login</w:t>
+            </w:r>
           </w:p>
         </w:tc>
       </w:tr>
@@ -727,19 +765,24 @@
               <w:right w:w="100" w:type="dxa"/>
             </w:tcMar>
           </w:tcPr>
-          <w:p wp14:textId="77777777">
+          <w:p wp14:textId="433B07E3">
             <w:pPr>
               <w:widowControl w:val="0"/>
               <w:pBdr>
-                <w:top w:val="nil"/>
-                <w:left w:val="nil"/>
-                <w:bottom w:val="nil"/>
-                <w:right w:val="nil"/>
-                <w:between w:val="nil"/>
+                <w:top w:val="nil" w:color="000000" w:sz="0" w:space="0"/>
+                <w:left w:val="nil" w:color="000000" w:sz="0" w:space="0"/>
+                <w:bottom w:val="nil" w:color="000000" w:sz="0" w:space="0"/>
+                <w:right w:val="nil" w:color="000000" w:sz="0" w:space="0"/>
+                <w:between w:val="nil" w:color="000000" w:sz="0" w:space="0"/>
               </w:pBdr>
               <w:spacing w:before="0" w:line="240" w:lineRule="auto"/>
               <w:ind w:left="0" w:right="0" w:firstLine="0"/>
+              <w:rPr/>
             </w:pPr>
+            <w:r>
+              <w:rPr/>
+              <w:t>Working with remote repos</w:t>
+            </w:r>
           </w:p>
         </w:tc>
         <w:tc>
@@ -753,19 +796,24 @@
               <w:right w:w="100" w:type="dxa"/>
             </w:tcMar>
           </w:tcPr>
-          <w:p wp14:textId="77777777">
+          <w:p wp14:textId="0B606B60">
             <w:pPr>
               <w:widowControl w:val="0"/>
               <w:pBdr>
-                <w:top w:val="nil"/>
-                <w:left w:val="nil"/>
-                <w:bottom w:val="nil"/>
-                <w:right w:val="nil"/>
-                <w:between w:val="nil"/>
+                <w:top w:val="nil" w:color="000000" w:sz="0" w:space="0"/>
+                <w:left w:val="nil" w:color="000000" w:sz="0" w:space="0"/>
+                <w:bottom w:val="nil" w:color="000000" w:sz="0" w:space="0"/>
+                <w:right w:val="nil" w:color="000000" w:sz="0" w:space="0"/>
+                <w:between w:val="nil" w:color="000000" w:sz="0" w:space="0"/>
               </w:pBdr>
               <w:spacing w:before="0" w:line="240" w:lineRule="auto"/>
               <w:ind w:left="0" w:right="0" w:firstLine="0"/>
+              <w:rPr/>
             </w:pPr>
+            <w:r>
+              <w:rPr/>
+              <w:t>https://docs.github.com/en/get-started/getting-started-with-git/managing-remote-repositories</w:t>
+            </w:r>
           </w:p>
         </w:tc>
       </w:tr>
@@ -1515,7 +1563,7 @@
             </w:pPr>
             <w:r>
               <w:drawing>
-                <wp:inline xmlns:wp14="http://schemas.microsoft.com/office/word/2010/wordprocessingDrawing" wp14:editId="74EDA09E" wp14:anchorId="1ABCD155">
+                <wp:inline xmlns:wp14="http://schemas.microsoft.com/office/word/2010/wordprocessingDrawing" wp14:editId="47BB51FB" wp14:anchorId="1ABCD155">
                   <wp:extent cx="4572000" cy="2428875"/>
                   <wp:effectExtent l="0" t="0" r="0" b="0"/>
                   <wp:docPr id="1086934934" name="" title=""/>
@@ -1530,7 +1578,7 @@
                           <pic:cNvPicPr/>
                         </pic:nvPicPr>
                         <pic:blipFill>
-                          <a:blip r:embed="Rbff86fb0d0f64681">
+                          <a:blip r:embed="Rd5f5ec5e30334ef5">
                             <a:extLst>
                               <a:ext xmlns:a="http://schemas.openxmlformats.org/drawingml/2006/main" uri="{28A0092B-C50C-407E-A947-70E740481C1C}">
                                 <a14:useLocalDpi val="0"/>
@@ -3121,15 +3169,57 @@
               <w:right w:w="100" w:type="dxa"/>
             </w:tcMar>
           </w:tcPr>
-          <w:p wp14:textId="77777777">
+          <w:p wp14:textId="2378B68A">
             <w:pPr>
+              <w:pStyle w:val="Normal"/>
               <w:widowControl w:val="0"/>
               <w:spacing w:before="0" w:line="240" w:lineRule="auto"/>
               <w:ind w:left="0" w:right="0" w:firstLine="0"/>
-              <w:rPr>
-                <w:color w:val="24292F"/>
-              </w:rPr>
+              <w:rPr/>
             </w:pPr>
+            <w:r>
+              <w:drawing>
+                <wp:inline xmlns:wp14="http://schemas.microsoft.com/office/word/2010/wordprocessingDrawing" wp14:editId="394BB968" wp14:anchorId="7C662584">
+                  <wp:extent cx="4572000" cy="1666875"/>
+                  <wp:effectExtent l="0" t="0" r="0" b="0"/>
+                  <wp:docPr id="1719494802" name="" title=""/>
+                  <wp:cNvGraphicFramePr>
+                    <a:graphicFrameLocks noChangeAspect="1"/>
+                  </wp:cNvGraphicFramePr>
+                  <a:graphic>
+                    <a:graphicData uri="http://schemas.openxmlformats.org/drawingml/2006/picture">
+                      <pic:pic>
+                        <pic:nvPicPr>
+                          <pic:cNvPr id="0" name=""/>
+                          <pic:cNvPicPr/>
+                        </pic:nvPicPr>
+                        <pic:blipFill>
+                          <a:blip r:embed="Rd8c2ac2546f5454a">
+                            <a:extLst>
+                              <a:ext xmlns:a="http://schemas.openxmlformats.org/drawingml/2006/main" uri="{28A0092B-C50C-407E-A947-70E740481C1C}">
+                                <a14:useLocalDpi val="0"/>
+                              </a:ext>
+                            </a:extLst>
+                          </a:blip>
+                          <a:stretch>
+                            <a:fillRect/>
+                          </a:stretch>
+                        </pic:blipFill>
+                        <pic:spPr>
+                          <a:xfrm>
+                            <a:off x="0" y="0"/>
+                            <a:ext cx="4572000" cy="1666875"/>
+                          </a:xfrm>
+                          <a:prstGeom prst="rect">
+                            <a:avLst/>
+                          </a:prstGeom>
+                        </pic:spPr>
+                      </pic:pic>
+                    </a:graphicData>
+                  </a:graphic>
+                </wp:inline>
+              </w:drawing>
+            </w:r>
           </w:p>
         </w:tc>
       </w:tr>

</xml_diff>